<commit_message>
Setup JIRA docs per JMS
</commit_message>
<xml_diff>
--- a/Docs/SJMS/ACTIVE MQ START.docx
+++ b/Docs/SJMS/ACTIVE MQ START.docx
@@ -2672,19 +2672,7 @@
             <w:sz w:val="21"/>
             <w:szCs w:val="21"/>
           </w:rPr>
-          <w:t>Configur</w:t>
-        </w:r>
-        <w:bookmarkStart w:id="0" w:name="_GoBack"/>
-        <w:bookmarkEnd w:id="0"/>
-        <w:r>
-          <w:rPr>
-            <w:rStyle w:val="Hyperlink"/>
-            <w:rFonts w:ascii="Verdana" w:hAnsi="Verdana"/>
-            <w:color w:val="880055"/>
-            <w:sz w:val="21"/>
-            <w:szCs w:val="21"/>
-          </w:rPr>
-          <w:t>ation</w:t>
+          <w:t>Configuration</w:t>
         </w:r>
       </w:hyperlink>
       <w:r>
@@ -2706,6 +2694,1494 @@
         </w:rPr>
         <w:t>section.</w:t>
       </w:r>
+    </w:p>
+    <w:p>
+      <w:pPr>
+        <w:pStyle w:val="NormalWeb"/>
+        <w:shd w:val="clear" w:color="auto" w:fill="FFFFFF"/>
+        <w:spacing w:before="150" w:beforeAutospacing="0" w:after="0" w:afterAutospacing="0"/>
+        <w:rPr>
+          <w:rFonts w:ascii="Verdana" w:hAnsi="Verdana"/>
+          <w:color w:val="000000"/>
+          <w:sz w:val="21"/>
+          <w:szCs w:val="21"/>
+        </w:rPr>
+      </w:pPr>
+    </w:p>
+    <w:p>
+      <w:pPr>
+        <w:pStyle w:val="NormalWeb"/>
+        <w:shd w:val="clear" w:color="auto" w:fill="FFFFFF"/>
+        <w:spacing w:before="150" w:beforeAutospacing="0" w:after="0" w:afterAutospacing="0"/>
+        <w:rPr>
+          <w:rFonts w:ascii="Verdana" w:hAnsi="Verdana"/>
+          <w:b/>
+          <w:color w:val="000000"/>
+          <w:sz w:val="21"/>
+          <w:szCs w:val="21"/>
+        </w:rPr>
+      </w:pPr>
+      <w:r>
+        <w:rPr>
+          <w:rFonts w:ascii="Verdana" w:hAnsi="Verdana"/>
+          <w:b/>
+          <w:color w:val="000000"/>
+          <w:sz w:val="21"/>
+          <w:szCs w:val="21"/>
+        </w:rPr>
+        <w:t>Override default Storage:</w:t>
+      </w:r>
+    </w:p>
+    <w:p>
+      <w:pPr>
+        <w:pStyle w:val="NormalWeb"/>
+        <w:shd w:val="clear" w:color="auto" w:fill="FFFFFF"/>
+        <w:spacing w:before="150" w:beforeAutospacing="0" w:after="0" w:afterAutospacing="0"/>
+        <w:rPr>
+          <w:rFonts w:ascii="Verdana" w:hAnsi="Verdana"/>
+          <w:b/>
+          <w:color w:val="000000"/>
+          <w:sz w:val="21"/>
+          <w:szCs w:val="21"/>
+        </w:rPr>
+      </w:pPr>
+    </w:p>
+    <w:p>
+      <w:pPr>
+        <w:pStyle w:val="NormalWeb"/>
+        <w:shd w:val="clear" w:color="auto" w:fill="FFFFFF"/>
+        <w:spacing w:before="150" w:beforeAutospacing="0" w:after="0" w:afterAutospacing="0"/>
+        <w:ind w:left="720"/>
+        <w:rPr>
+          <w:rFonts w:ascii="Verdana" w:hAnsi="Verdana"/>
+          <w:b/>
+          <w:color w:val="000000"/>
+          <w:sz w:val="21"/>
+          <w:szCs w:val="21"/>
+        </w:rPr>
+      </w:pPr>
+      <w:r>
+        <w:rPr>
+          <w:rFonts w:ascii="Verdana" w:hAnsi="Verdana"/>
+          <w:color w:val="000000"/>
+          <w:sz w:val="21"/>
+          <w:szCs w:val="21"/>
+        </w:rPr>
+        <w:br/>
+      </w:r>
+    </w:p>
+    <w:p>
+      <w:pPr>
+        <w:pStyle w:val="NormalWeb"/>
+        <w:shd w:val="clear" w:color="auto" w:fill="FFFFFF"/>
+        <w:spacing w:before="45" w:beforeAutospacing="0" w:after="0" w:afterAutospacing="0"/>
+        <w:rPr>
+          <w:rFonts w:ascii="Verdana" w:hAnsi="Verdana"/>
+          <w:color w:val="000000"/>
+          <w:sz w:val="21"/>
+          <w:szCs w:val="21"/>
+        </w:rPr>
+      </w:pPr>
+      <w:proofErr w:type="spellStart"/>
+      <w:r>
+        <w:rPr>
+          <w:rFonts w:ascii="Verdana" w:hAnsi="Verdana"/>
+          <w:color w:val="000000"/>
+          <w:sz w:val="21"/>
+          <w:szCs w:val="21"/>
+        </w:rPr>
+        <w:t>ActiveMQ</w:t>
+      </w:r>
+      <w:proofErr w:type="spellEnd"/>
+      <w:r>
+        <w:rPr>
+          <w:rFonts w:ascii="Verdana" w:hAnsi="Verdana"/>
+          <w:color w:val="000000"/>
+          <w:sz w:val="21"/>
+          <w:szCs w:val="21"/>
+        </w:rPr>
+        <w:t xml:space="preserve"> </w:t>
+      </w:r>
+      <w:proofErr w:type="spellStart"/>
+      <w:r>
+        <w:rPr>
+          <w:rFonts w:ascii="Verdana" w:hAnsi="Verdana"/>
+          <w:color w:val="000000"/>
+          <w:sz w:val="21"/>
+          <w:szCs w:val="21"/>
+        </w:rPr>
+        <w:t>explicity</w:t>
+      </w:r>
+      <w:proofErr w:type="spellEnd"/>
+      <w:r>
+        <w:rPr>
+          <w:rFonts w:ascii="Verdana" w:hAnsi="Verdana"/>
+          <w:color w:val="000000"/>
+          <w:sz w:val="21"/>
+          <w:szCs w:val="21"/>
+        </w:rPr>
+        <w:t xml:space="preserve"> supports Derby, </w:t>
+      </w:r>
+      <w:proofErr w:type="spellStart"/>
+      <w:r>
+        <w:rPr>
+          <w:rFonts w:ascii="Verdana" w:hAnsi="Verdana"/>
+          <w:color w:val="000000"/>
+          <w:sz w:val="21"/>
+          <w:szCs w:val="21"/>
+        </w:rPr>
+        <w:t>Axion</w:t>
+      </w:r>
+      <w:proofErr w:type="spellEnd"/>
+      <w:r>
+        <w:rPr>
+          <w:rFonts w:ascii="Verdana" w:hAnsi="Verdana"/>
+          <w:color w:val="000000"/>
+          <w:sz w:val="21"/>
+          <w:szCs w:val="21"/>
+        </w:rPr>
+        <w:t xml:space="preserve">, HSQL, Oracle, and </w:t>
+      </w:r>
+      <w:proofErr w:type="spellStart"/>
+      <w:r>
+        <w:rPr>
+          <w:rFonts w:ascii="Verdana" w:hAnsi="Verdana"/>
+          <w:color w:val="000000"/>
+          <w:sz w:val="21"/>
+          <w:szCs w:val="21"/>
+        </w:rPr>
+        <w:t>SQLServer</w:t>
+      </w:r>
+      <w:proofErr w:type="spellEnd"/>
+      <w:r>
+        <w:rPr>
+          <w:rFonts w:ascii="Verdana" w:hAnsi="Verdana"/>
+          <w:color w:val="000000"/>
+          <w:sz w:val="21"/>
+          <w:szCs w:val="21"/>
+        </w:rPr>
+        <w:t>. Below are the steps on how to configure a new database.</w:t>
+      </w:r>
+    </w:p>
+    <w:p>
+      <w:pPr>
+        <w:pStyle w:val="NormalWeb"/>
+        <w:shd w:val="clear" w:color="auto" w:fill="FFFFFF"/>
+        <w:spacing w:before="150" w:beforeAutospacing="0" w:after="0" w:afterAutospacing="0"/>
+        <w:rPr>
+          <w:rFonts w:ascii="Verdana" w:hAnsi="Verdana"/>
+          <w:color w:val="000000"/>
+          <w:sz w:val="21"/>
+          <w:szCs w:val="21"/>
+        </w:rPr>
+      </w:pPr>
+      <w:r>
+        <w:rPr>
+          <w:rFonts w:ascii="Verdana" w:hAnsi="Verdana"/>
+          <w:color w:val="000000"/>
+          <w:sz w:val="21"/>
+          <w:szCs w:val="21"/>
+        </w:rPr>
+        <w:t>1. Modify activemq.xml found in the directory "</w:t>
+      </w:r>
+      <w:proofErr w:type="spellStart"/>
+      <w:r>
+        <w:rPr>
+          <w:rFonts w:ascii="Verdana" w:hAnsi="Verdana"/>
+          <w:color w:val="000000"/>
+          <w:sz w:val="21"/>
+          <w:szCs w:val="21"/>
+        </w:rPr>
+        <w:t>activemq_home</w:t>
+      </w:r>
+      <w:proofErr w:type="spellEnd"/>
+      <w:r>
+        <w:rPr>
+          <w:rFonts w:ascii="Verdana" w:hAnsi="Verdana"/>
+          <w:color w:val="000000"/>
+          <w:sz w:val="21"/>
+          <w:szCs w:val="21"/>
+        </w:rPr>
+        <w:t>/</w:t>
+      </w:r>
+      <w:proofErr w:type="spellStart"/>
+      <w:r>
+        <w:rPr>
+          <w:rFonts w:ascii="Verdana" w:hAnsi="Verdana"/>
+          <w:color w:val="000000"/>
+          <w:sz w:val="21"/>
+          <w:szCs w:val="21"/>
+        </w:rPr>
+        <w:t>conf</w:t>
+      </w:r>
+      <w:proofErr w:type="spellEnd"/>
+      <w:r>
+        <w:rPr>
+          <w:rFonts w:ascii="Verdana" w:hAnsi="Verdana"/>
+          <w:color w:val="000000"/>
+          <w:sz w:val="21"/>
+          <w:szCs w:val="21"/>
+        </w:rPr>
+        <w:t xml:space="preserve">" by editing or adding a JDBC </w:t>
+      </w:r>
+      <w:proofErr w:type="spellStart"/>
+      <w:r>
+        <w:rPr>
+          <w:rFonts w:ascii="Verdana" w:hAnsi="Verdana"/>
+          <w:color w:val="000000"/>
+          <w:sz w:val="21"/>
+          <w:szCs w:val="21"/>
+        </w:rPr>
+        <w:t>DataSource</w:t>
+      </w:r>
+      <w:proofErr w:type="spellEnd"/>
+      <w:r>
+        <w:rPr>
+          <w:rFonts w:ascii="Verdana" w:hAnsi="Verdana"/>
+          <w:color w:val="000000"/>
+          <w:sz w:val="21"/>
+          <w:szCs w:val="21"/>
+        </w:rPr>
+        <w:t xml:space="preserve"> Configuration.</w:t>
+      </w:r>
+    </w:p>
+    <w:p>
+      <w:pPr>
+        <w:pStyle w:val="NormalWeb"/>
+        <w:shd w:val="clear" w:color="auto" w:fill="FFFFFF"/>
+        <w:spacing w:before="150" w:beforeAutospacing="0" w:after="0" w:afterAutospacing="0"/>
+        <w:rPr>
+          <w:rFonts w:ascii="Verdana" w:hAnsi="Verdana"/>
+          <w:color w:val="000000"/>
+          <w:sz w:val="21"/>
+          <w:szCs w:val="21"/>
+        </w:rPr>
+      </w:pPr>
+      <w:proofErr w:type="gramStart"/>
+      <w:r>
+        <w:rPr>
+          <w:rFonts w:ascii="Verdana" w:hAnsi="Verdana"/>
+          <w:color w:val="000000"/>
+          <w:sz w:val="21"/>
+          <w:szCs w:val="21"/>
+        </w:rPr>
+        <w:t>e.g.</w:t>
+      </w:r>
+      <w:proofErr w:type="gramEnd"/>
+      <w:r>
+        <w:rPr>
+          <w:rFonts w:ascii="Verdana" w:hAnsi="Verdana"/>
+          <w:color w:val="000000"/>
+          <w:sz w:val="21"/>
+          <w:szCs w:val="21"/>
+        </w:rPr>
+        <w:br/>
+      </w:r>
+    </w:p>
+    <w:tbl>
+      <w:tblPr>
+        <w:tblW w:w="21600" w:type="dxa"/>
+        <w:tblCellSpacing w:w="0" w:type="dxa"/>
+        <w:tblCellMar>
+          <w:left w:w="0" w:type="dxa"/>
+          <w:right w:w="0" w:type="dxa"/>
+        </w:tblCellMar>
+        <w:tblLook w:val="04A0" w:firstRow="1" w:lastRow="0" w:firstColumn="1" w:lastColumn="0" w:noHBand="0" w:noVBand="1"/>
+      </w:tblPr>
+      <w:tblGrid>
+        <w:gridCol w:w="21600"/>
+      </w:tblGrid>
+      <w:tr>
+        <w:trPr>
+          <w:tblCellSpacing w:w="0" w:type="dxa"/>
+        </w:trPr>
+        <w:tc>
+          <w:tcPr>
+            <w:tcW w:w="21600" w:type="dxa"/>
+            <w:vAlign w:val="center"/>
+            <w:hideMark/>
+          </w:tcPr>
+          <w:p>
+            <w:pPr>
+              <w:rPr>
+                <w:color w:val="000000"/>
+                <w:sz w:val="24"/>
+                <w:szCs w:val="24"/>
+              </w:rPr>
+            </w:pPr>
+            <w:r>
+              <w:rPr>
+                <w:rStyle w:val="HTMLCode"/>
+                <w:rFonts w:eastAsiaTheme="minorHAnsi"/>
+                <w:color w:val="000000"/>
+              </w:rPr>
+              <w:t>&lt;bean id="</w:t>
+            </w:r>
+            <w:proofErr w:type="spellStart"/>
+            <w:r>
+              <w:rPr>
+                <w:rStyle w:val="HTMLCode"/>
+                <w:rFonts w:eastAsiaTheme="minorHAnsi"/>
+                <w:color w:val="000000"/>
+              </w:rPr>
+              <w:t>mysql</w:t>
+            </w:r>
+            <w:proofErr w:type="spellEnd"/>
+            <w:r>
+              <w:rPr>
+                <w:rStyle w:val="HTMLCode"/>
+                <w:rFonts w:eastAsiaTheme="minorHAnsi"/>
+                <w:color w:val="000000"/>
+              </w:rPr>
+              <w:t>-ds"</w:t>
+            </w:r>
+            <w:r>
+              <w:rPr>
+                <w:color w:val="000000"/>
+              </w:rPr>
+              <w:t xml:space="preserve"> </w:t>
+            </w:r>
+            <w:r>
+              <w:rPr>
+                <w:rStyle w:val="HTMLCode"/>
+                <w:rFonts w:eastAsiaTheme="minorHAnsi"/>
+                <w:color w:val="000000"/>
+              </w:rPr>
+              <w:t>class="</w:t>
+            </w:r>
+            <w:proofErr w:type="spellStart"/>
+            <w:r>
+              <w:rPr>
+                <w:rStyle w:val="HTMLCode"/>
+                <w:rFonts w:eastAsiaTheme="minorHAnsi"/>
+                <w:color w:val="000000"/>
+              </w:rPr>
+              <w:t>org.apache.commons.dbcp.BasicDataSource</w:t>
+            </w:r>
+            <w:proofErr w:type="spellEnd"/>
+            <w:r>
+              <w:rPr>
+                <w:rStyle w:val="HTMLCode"/>
+                <w:rFonts w:eastAsiaTheme="minorHAnsi"/>
+                <w:color w:val="000000"/>
+              </w:rPr>
+              <w:t>"</w:t>
+            </w:r>
+            <w:r>
+              <w:rPr>
+                <w:color w:val="000000"/>
+              </w:rPr>
+              <w:t xml:space="preserve"> </w:t>
+            </w:r>
+            <w:r>
+              <w:rPr>
+                <w:color w:val="000000"/>
+              </w:rPr>
+              <w:br/>
+            </w:r>
+            <w:r>
+              <w:rPr>
+                <w:rStyle w:val="HTMLCode"/>
+                <w:rFonts w:eastAsiaTheme="minorHAnsi"/>
+                <w:color w:val="000000"/>
+              </w:rPr>
+              <w:t>destroy-method="close"&gt;</w:t>
+            </w:r>
+            <w:r>
+              <w:rPr>
+                <w:rStyle w:val="HTMLCode"/>
+                <w:rFonts w:eastAsiaTheme="minorHAnsi"/>
+                <w:color w:val="000000"/>
+              </w:rPr>
+              <w:br/>
+            </w:r>
+            <w:r>
+              <w:rPr>
+                <w:rStyle w:val="HTMLCode"/>
+                <w:rFonts w:eastAsiaTheme="minorHAnsi"/>
+                <w:color w:val="000000"/>
+              </w:rPr>
+              <w:t>  &lt;property name="</w:t>
+            </w:r>
+            <w:proofErr w:type="spellStart"/>
+            <w:r>
+              <w:rPr>
+                <w:rStyle w:val="HTMLCode"/>
+                <w:rFonts w:eastAsiaTheme="minorHAnsi"/>
+                <w:color w:val="000000"/>
+              </w:rPr>
+              <w:t>driverClassName</w:t>
+            </w:r>
+            <w:proofErr w:type="spellEnd"/>
+            <w:r>
+              <w:rPr>
+                <w:rStyle w:val="HTMLCode"/>
+                <w:rFonts w:eastAsiaTheme="minorHAnsi"/>
+                <w:color w:val="000000"/>
+              </w:rPr>
+              <w:t>"</w:t>
+            </w:r>
+            <w:r>
+              <w:rPr>
+                <w:color w:val="000000"/>
+              </w:rPr>
+              <w:t xml:space="preserve"> </w:t>
+            </w:r>
+            <w:r>
+              <w:rPr>
+                <w:rStyle w:val="HTMLCode"/>
+                <w:rFonts w:eastAsiaTheme="minorHAnsi"/>
+                <w:color w:val="000000"/>
+              </w:rPr>
+              <w:t>value="</w:t>
+            </w:r>
+            <w:proofErr w:type="spellStart"/>
+            <w:r>
+              <w:rPr>
+                <w:rStyle w:val="HTMLCode"/>
+                <w:rFonts w:eastAsiaTheme="minorHAnsi"/>
+                <w:color w:val="000000"/>
+              </w:rPr>
+              <w:t>com.mysql.jdbc.Driver</w:t>
+            </w:r>
+            <w:proofErr w:type="spellEnd"/>
+            <w:r>
+              <w:rPr>
+                <w:rStyle w:val="HTMLCode"/>
+                <w:rFonts w:eastAsiaTheme="minorHAnsi"/>
+                <w:color w:val="000000"/>
+              </w:rPr>
+              <w:t>"/&gt;</w:t>
+            </w:r>
+            <w:r>
+              <w:rPr>
+                <w:color w:val="000000"/>
+              </w:rPr>
+              <w:br/>
+              <w:t xml:space="preserve">     </w:t>
+            </w:r>
+            <w:r>
+              <w:rPr>
+                <w:rStyle w:val="HTMLCode"/>
+                <w:rFonts w:eastAsiaTheme="minorHAnsi"/>
+                <w:color w:val="000000"/>
+              </w:rPr>
+              <w:t>&lt;property name="</w:t>
+            </w:r>
+            <w:proofErr w:type="spellStart"/>
+            <w:r>
+              <w:rPr>
+                <w:rStyle w:val="HTMLCode"/>
+                <w:rFonts w:eastAsiaTheme="minorHAnsi"/>
+                <w:color w:val="000000"/>
+              </w:rPr>
+              <w:t>url</w:t>
+            </w:r>
+            <w:proofErr w:type="spellEnd"/>
+            <w:r>
+              <w:rPr>
+                <w:rStyle w:val="HTMLCode"/>
+                <w:rFonts w:eastAsiaTheme="minorHAnsi"/>
+                <w:color w:val="000000"/>
+              </w:rPr>
+              <w:t>"</w:t>
+            </w:r>
+            <w:r>
+              <w:rPr>
+                <w:color w:val="000000"/>
+              </w:rPr>
+              <w:t xml:space="preserve"> </w:t>
+            </w:r>
+            <w:r>
+              <w:rPr>
+                <w:rStyle w:val="HTMLCode"/>
+                <w:rFonts w:eastAsiaTheme="minorHAnsi"/>
+                <w:color w:val="000000"/>
+              </w:rPr>
+              <w:t>value="</w:t>
+            </w:r>
+            <w:proofErr w:type="spellStart"/>
+            <w:r>
+              <w:rPr>
+                <w:rStyle w:val="HTMLCode"/>
+                <w:rFonts w:eastAsiaTheme="minorHAnsi"/>
+                <w:color w:val="000000"/>
+              </w:rPr>
+              <w:t>jdbc:</w:t>
+            </w:r>
+            <w:hyperlink r:id="rId18" w:history="1">
+              <w:r>
+                <w:rPr>
+                  <w:rStyle w:val="Hyperlink"/>
+                  <w:rFonts w:ascii="Courier New" w:hAnsi="Courier New" w:cs="Courier New"/>
+                  <w:sz w:val="20"/>
+                  <w:szCs w:val="20"/>
+                </w:rPr>
+                <w:t>mysql</w:t>
+              </w:r>
+              <w:proofErr w:type="spellEnd"/>
+              <w:r>
+                <w:rPr>
+                  <w:rStyle w:val="Hyperlink"/>
+                  <w:rFonts w:ascii="Courier New" w:hAnsi="Courier New" w:cs="Courier New"/>
+                  <w:sz w:val="20"/>
+                  <w:szCs w:val="20"/>
+                </w:rPr>
+                <w:t>://</w:t>
+              </w:r>
+              <w:proofErr w:type="spellStart"/>
+              <w:r>
+                <w:rPr>
+                  <w:rStyle w:val="Hyperlink"/>
+                  <w:rFonts w:ascii="Courier New" w:hAnsi="Courier New" w:cs="Courier New"/>
+                  <w:sz w:val="20"/>
+                  <w:szCs w:val="20"/>
+                </w:rPr>
+                <w:t>localhost</w:t>
+              </w:r>
+              <w:proofErr w:type="spellEnd"/>
+              <w:r>
+                <w:rPr>
+                  <w:rStyle w:val="Hyperlink"/>
+                  <w:rFonts w:ascii="Courier New" w:hAnsi="Courier New" w:cs="Courier New"/>
+                  <w:sz w:val="20"/>
+                  <w:szCs w:val="20"/>
+                </w:rPr>
+                <w:t>/</w:t>
+              </w:r>
+              <w:proofErr w:type="spellStart"/>
+              <w:r>
+                <w:rPr>
+                  <w:rStyle w:val="Hyperlink"/>
+                  <w:rFonts w:ascii="Courier New" w:hAnsi="Courier New" w:cs="Courier New"/>
+                  <w:sz w:val="20"/>
+                  <w:szCs w:val="20"/>
+                </w:rPr>
+                <w:t>activemq</w:t>
+              </w:r>
+              <w:proofErr w:type="spellEnd"/>
+            </w:hyperlink>
+            <w:r>
+              <w:rPr>
+                <w:rStyle w:val="HTMLCode"/>
+                <w:rFonts w:eastAsiaTheme="minorHAnsi"/>
+                <w:color w:val="000000"/>
+              </w:rPr>
+              <w:t>"/&gt;</w:t>
+            </w:r>
+            <w:r>
+              <w:rPr>
+                <w:rStyle w:val="HTMLCode"/>
+                <w:rFonts w:eastAsiaTheme="minorHAnsi"/>
+                <w:color w:val="000000"/>
+              </w:rPr>
+              <w:br/>
+              <w:t xml:space="preserve">  </w:t>
+            </w:r>
+            <w:r>
+              <w:rPr>
+                <w:rStyle w:val="HTMLCode"/>
+                <w:rFonts w:eastAsiaTheme="minorHAnsi"/>
+                <w:color w:val="000000"/>
+              </w:rPr>
+              <w:t>&lt;property name="username"</w:t>
+            </w:r>
+            <w:r>
+              <w:rPr>
+                <w:color w:val="000000"/>
+              </w:rPr>
+              <w:t xml:space="preserve"> </w:t>
+            </w:r>
+            <w:r>
+              <w:rPr>
+                <w:rStyle w:val="HTMLCode"/>
+                <w:rFonts w:eastAsiaTheme="minorHAnsi"/>
+                <w:color w:val="000000"/>
+              </w:rPr>
+              <w:t>value="</w:t>
+            </w:r>
+            <w:r>
+              <w:rPr>
+                <w:rStyle w:val="HTMLCode"/>
+                <w:rFonts w:eastAsiaTheme="minorHAnsi"/>
+                <w:color w:val="000000"/>
+              </w:rPr>
+              <w:t>root</w:t>
+            </w:r>
+            <w:r>
+              <w:rPr>
+                <w:rStyle w:val="HTMLCode"/>
+                <w:rFonts w:eastAsiaTheme="minorHAnsi"/>
+                <w:color w:val="000000"/>
+              </w:rPr>
+              <w:t>"/&gt;</w:t>
+            </w:r>
+            <w:r>
+              <w:rPr>
+                <w:rStyle w:val="HTMLCode"/>
+                <w:rFonts w:eastAsiaTheme="minorHAnsi"/>
+                <w:color w:val="000000"/>
+              </w:rPr>
+              <w:br/>
+              <w:t xml:space="preserve">  </w:t>
+            </w:r>
+            <w:r>
+              <w:rPr>
+                <w:rStyle w:val="HTMLCode"/>
+                <w:rFonts w:eastAsiaTheme="minorHAnsi"/>
+                <w:color w:val="000000"/>
+              </w:rPr>
+              <w:t>&lt;property name="password"</w:t>
+            </w:r>
+            <w:r>
+              <w:rPr>
+                <w:color w:val="000000"/>
+              </w:rPr>
+              <w:t xml:space="preserve"> </w:t>
+            </w:r>
+            <w:r>
+              <w:rPr>
+                <w:rStyle w:val="HTMLCode"/>
+                <w:rFonts w:eastAsiaTheme="minorHAnsi"/>
+                <w:color w:val="000000"/>
+              </w:rPr>
+              <w:t>value="</w:t>
+            </w:r>
+            <w:r>
+              <w:rPr>
+                <w:rStyle w:val="HTMLCode"/>
+                <w:rFonts w:eastAsiaTheme="minorHAnsi"/>
+                <w:color w:val="000000"/>
+              </w:rPr>
+              <w:t>stefan0</w:t>
+            </w:r>
+            <w:r>
+              <w:rPr>
+                <w:rStyle w:val="HTMLCode"/>
+                <w:rFonts w:eastAsiaTheme="minorHAnsi"/>
+                <w:color w:val="000000"/>
+              </w:rPr>
+              <w:t>"/&gt;</w:t>
+            </w:r>
+            <w:r>
+              <w:rPr>
+                <w:color w:val="000000"/>
+              </w:rPr>
+              <w:br/>
+              <w:t xml:space="preserve">    </w:t>
+            </w:r>
+            <w:r>
+              <w:rPr>
+                <w:rStyle w:val="HTMLCode"/>
+                <w:rFonts w:eastAsiaTheme="minorHAnsi"/>
+                <w:color w:val="000000"/>
+              </w:rPr>
+              <w:t>&lt;property name="</w:t>
+            </w:r>
+            <w:proofErr w:type="spellStart"/>
+            <w:r>
+              <w:rPr>
+                <w:rStyle w:val="HTMLCode"/>
+                <w:rFonts w:eastAsiaTheme="minorHAnsi"/>
+                <w:color w:val="000000"/>
+              </w:rPr>
+              <w:t>poolPreparedStatements</w:t>
+            </w:r>
+            <w:proofErr w:type="spellEnd"/>
+            <w:r>
+              <w:rPr>
+                <w:rStyle w:val="HTMLCode"/>
+                <w:rFonts w:eastAsiaTheme="minorHAnsi"/>
+                <w:color w:val="000000"/>
+              </w:rPr>
+              <w:t>"</w:t>
+            </w:r>
+            <w:r>
+              <w:rPr>
+                <w:color w:val="000000"/>
+              </w:rPr>
+              <w:t xml:space="preserve"> </w:t>
+            </w:r>
+            <w:r>
+              <w:rPr>
+                <w:rStyle w:val="HTMLCode"/>
+                <w:rFonts w:eastAsiaTheme="minorHAnsi"/>
+                <w:color w:val="000000"/>
+              </w:rPr>
+              <w:t>value="true"/&gt;</w:t>
+            </w:r>
+            <w:r>
+              <w:rPr>
+                <w:rStyle w:val="HTMLCode"/>
+                <w:rFonts w:eastAsiaTheme="minorHAnsi"/>
+                <w:color w:val="000000"/>
+              </w:rPr>
+              <w:br/>
+            </w:r>
+            <w:r>
+              <w:rPr>
+                <w:rStyle w:val="HTMLCode"/>
+                <w:rFonts w:eastAsiaTheme="minorHAnsi"/>
+                <w:color w:val="000000"/>
+              </w:rPr>
+              <w:t>&lt;/bean&gt;</w:t>
+            </w:r>
+          </w:p>
+        </w:tc>
+      </w:tr>
+      <w:tr>
+        <w:trPr>
+          <w:tblCellSpacing w:w="0" w:type="dxa"/>
+        </w:trPr>
+        <w:tc>
+          <w:tcPr>
+            <w:tcW w:w="21600" w:type="dxa"/>
+            <w:vAlign w:val="center"/>
+          </w:tcPr>
+          <w:p>
+            <w:pPr>
+              <w:rPr>
+                <w:rStyle w:val="HTMLCode"/>
+                <w:rFonts w:eastAsiaTheme="minorHAnsi"/>
+                <w:color w:val="000000"/>
+              </w:rPr>
+            </w:pPr>
+          </w:p>
+        </w:tc>
+      </w:tr>
+    </w:tbl>
+    <w:p>
+      <w:pPr>
+        <w:pStyle w:val="NormalWeb"/>
+        <w:shd w:val="clear" w:color="auto" w:fill="FFFFFF"/>
+        <w:spacing w:before="150" w:beforeAutospacing="0" w:after="0" w:afterAutospacing="0"/>
+        <w:rPr>
+          <w:rFonts w:ascii="Verdana" w:hAnsi="Verdana"/>
+          <w:color w:val="000000"/>
+          <w:sz w:val="21"/>
+          <w:szCs w:val="21"/>
+        </w:rPr>
+      </w:pPr>
+      <w:r>
+        <w:rPr>
+          <w:rStyle w:val="Strong"/>
+          <w:rFonts w:ascii="Verdana" w:hAnsi="Verdana"/>
+          <w:color w:val="000000"/>
+          <w:sz w:val="21"/>
+          <w:szCs w:val="21"/>
+        </w:rPr>
+        <w:t>For AMQ 3.x</w:t>
+      </w:r>
+    </w:p>
+    <w:tbl>
+      <w:tblPr>
+        <w:tblW w:w="21600" w:type="dxa"/>
+        <w:tblCellSpacing w:w="0" w:type="dxa"/>
+        <w:tblCellMar>
+          <w:left w:w="0" w:type="dxa"/>
+          <w:right w:w="0" w:type="dxa"/>
+        </w:tblCellMar>
+        <w:tblLook w:val="04A0" w:firstRow="1" w:lastRow="0" w:firstColumn="1" w:lastColumn="0" w:noHBand="0" w:noVBand="1"/>
+      </w:tblPr>
+      <w:tblGrid>
+        <w:gridCol w:w="21600"/>
+      </w:tblGrid>
+      <w:tr>
+        <w:trPr>
+          <w:tblCellSpacing w:w="0" w:type="dxa"/>
+        </w:trPr>
+        <w:tc>
+          <w:tcPr>
+            <w:tcW w:w="21600" w:type="dxa"/>
+            <w:vAlign w:val="center"/>
+            <w:hideMark/>
+          </w:tcPr>
+          <w:p>
+            <w:pPr>
+              <w:rPr>
+                <w:color w:val="000000"/>
+              </w:rPr>
+            </w:pPr>
+            <w:r>
+              <w:rPr>
+                <w:rStyle w:val="HTMLCode"/>
+                <w:rFonts w:eastAsiaTheme="minorHAnsi"/>
+                <w:color w:val="000000"/>
+              </w:rPr>
+              <w:t>&lt;bean id="</w:t>
+            </w:r>
+            <w:proofErr w:type="spellStart"/>
+            <w:r>
+              <w:rPr>
+                <w:rStyle w:val="HTMLCode"/>
+                <w:rFonts w:eastAsiaTheme="minorHAnsi"/>
+                <w:color w:val="000000"/>
+              </w:rPr>
+              <w:t>mssql</w:t>
+            </w:r>
+            <w:proofErr w:type="spellEnd"/>
+            <w:r>
+              <w:rPr>
+                <w:rStyle w:val="HTMLCode"/>
+                <w:rFonts w:eastAsiaTheme="minorHAnsi"/>
+                <w:color w:val="000000"/>
+              </w:rPr>
+              <w:t>-ds"</w:t>
+            </w:r>
+            <w:r>
+              <w:rPr>
+                <w:color w:val="000000"/>
+              </w:rPr>
+              <w:t xml:space="preserve"> </w:t>
+            </w:r>
+            <w:r>
+              <w:rPr>
+                <w:rStyle w:val="HTMLCode"/>
+                <w:rFonts w:eastAsiaTheme="minorHAnsi"/>
+                <w:color w:val="000000"/>
+              </w:rPr>
+              <w:t>class="</w:t>
+            </w:r>
+            <w:proofErr w:type="spellStart"/>
+            <w:r>
+              <w:rPr>
+                <w:rStyle w:val="HTMLCode"/>
+                <w:rFonts w:eastAsiaTheme="minorHAnsi"/>
+                <w:color w:val="000000"/>
+              </w:rPr>
+              <w:t>org.apache.commons.dbcp.BasicDataSource</w:t>
+            </w:r>
+            <w:proofErr w:type="spellEnd"/>
+            <w:r>
+              <w:rPr>
+                <w:rStyle w:val="HTMLCode"/>
+                <w:rFonts w:eastAsiaTheme="minorHAnsi"/>
+                <w:color w:val="000000"/>
+              </w:rPr>
+              <w:t>"</w:t>
+            </w:r>
+            <w:r>
+              <w:rPr>
+                <w:color w:val="000000"/>
+              </w:rPr>
+              <w:t xml:space="preserve"> </w:t>
+            </w:r>
+            <w:r>
+              <w:rPr>
+                <w:color w:val="000000"/>
+              </w:rPr>
+              <w:br/>
+            </w:r>
+            <w:r>
+              <w:rPr>
+                <w:rStyle w:val="HTMLCode"/>
+                <w:rFonts w:eastAsiaTheme="minorHAnsi"/>
+                <w:color w:val="000000"/>
+              </w:rPr>
+              <w:t>destroy-method="close"&gt;</w:t>
+            </w:r>
+          </w:p>
+          <w:p>
+            <w:pPr>
+              <w:rPr>
+                <w:color w:val="000000"/>
+              </w:rPr>
+            </w:pPr>
+            <w:r>
+              <w:rPr>
+                <w:rStyle w:val="HTMLCode"/>
+                <w:rFonts w:eastAsiaTheme="minorHAnsi"/>
+                <w:color w:val="000000"/>
+              </w:rPr>
+              <w:t>    &lt;property name="</w:t>
+            </w:r>
+            <w:proofErr w:type="spellStart"/>
+            <w:r>
+              <w:rPr>
+                <w:rStyle w:val="HTMLCode"/>
+                <w:rFonts w:eastAsiaTheme="minorHAnsi"/>
+                <w:color w:val="000000"/>
+              </w:rPr>
+              <w:t>driverClassName</w:t>
+            </w:r>
+            <w:proofErr w:type="spellEnd"/>
+            <w:r>
+              <w:rPr>
+                <w:rStyle w:val="HTMLCode"/>
+                <w:rFonts w:eastAsiaTheme="minorHAnsi"/>
+                <w:color w:val="000000"/>
+              </w:rPr>
+              <w:t>"&gt;</w:t>
+            </w:r>
+            <w:r>
+              <w:rPr>
+                <w:rStyle w:val="HTMLCode"/>
+                <w:rFonts w:eastAsiaTheme="minorHAnsi"/>
+                <w:color w:val="000000"/>
+              </w:rPr>
+              <w:br/>
+            </w:r>
+            <w:r>
+              <w:rPr>
+                <w:rStyle w:val="HTMLCode"/>
+                <w:rFonts w:eastAsiaTheme="minorHAnsi"/>
+                <w:color w:val="000000"/>
+              </w:rPr>
+              <w:t>        &lt;value&gt;com.microsoft.jdbc.sqlserver.SQLServerDriver&lt;/value&gt;</w:t>
+            </w:r>
+            <w:r>
+              <w:rPr>
+                <w:color w:val="000000"/>
+              </w:rPr>
+              <w:br/>
+              <w:t xml:space="preserve">        </w:t>
+            </w:r>
+            <w:r>
+              <w:rPr>
+                <w:rStyle w:val="HTMLCode"/>
+                <w:rFonts w:eastAsiaTheme="minorHAnsi"/>
+                <w:color w:val="000000"/>
+              </w:rPr>
+              <w:t>&lt;/property&gt;</w:t>
+            </w:r>
+          </w:p>
+          <w:p>
+            <w:pPr>
+              <w:rPr>
+                <w:color w:val="000000"/>
+              </w:rPr>
+            </w:pPr>
+            <w:r>
+              <w:rPr>
+                <w:rStyle w:val="HTMLCode"/>
+                <w:rFonts w:eastAsiaTheme="minorHAnsi"/>
+                <w:color w:val="000000"/>
+              </w:rPr>
+              <w:t>    &lt;property name="</w:t>
+            </w:r>
+            <w:proofErr w:type="spellStart"/>
+            <w:r>
+              <w:rPr>
+                <w:rStyle w:val="HTMLCode"/>
+                <w:rFonts w:eastAsiaTheme="minorHAnsi"/>
+                <w:color w:val="000000"/>
+              </w:rPr>
+              <w:t>url</w:t>
+            </w:r>
+            <w:proofErr w:type="spellEnd"/>
+            <w:r>
+              <w:rPr>
+                <w:rStyle w:val="HTMLCode"/>
+                <w:rFonts w:eastAsiaTheme="minorHAnsi"/>
+                <w:color w:val="000000"/>
+              </w:rPr>
+              <w:t>"&gt;</w:t>
+            </w:r>
+            <w:r>
+              <w:rPr>
+                <w:rStyle w:val="HTMLCode"/>
+                <w:rFonts w:eastAsiaTheme="minorHAnsi"/>
+                <w:color w:val="000000"/>
+              </w:rPr>
+              <w:br/>
+              <w:t xml:space="preserve">        </w:t>
+            </w:r>
+            <w:r>
+              <w:rPr>
+                <w:rStyle w:val="HTMLCode"/>
+                <w:rFonts w:eastAsiaTheme="minorHAnsi"/>
+                <w:color w:val="000000"/>
+              </w:rPr>
+              <w:t>&lt;value&gt;jdbc:microsoft:sqlserver://localhost:1433;DatabaseName=activedb&lt;/valu</w:t>
+            </w:r>
+            <w:r>
+              <w:rPr>
+                <w:rStyle w:val="HTMLCode"/>
+                <w:rFonts w:eastAsiaTheme="minorHAnsi"/>
+                <w:color w:val="000000"/>
+              </w:rPr>
+              <w:t>e&gt;</w:t>
+            </w:r>
+            <w:r>
+              <w:rPr>
+                <w:rStyle w:val="HTMLCode"/>
+                <w:rFonts w:eastAsiaTheme="minorHAnsi"/>
+                <w:color w:val="000000"/>
+              </w:rPr>
+              <w:br/>
+              <w:t xml:space="preserve">   </w:t>
+            </w:r>
+            <w:r>
+              <w:rPr>
+                <w:rStyle w:val="HTMLCode"/>
+                <w:rFonts w:eastAsiaTheme="minorHAnsi"/>
+                <w:color w:val="000000"/>
+              </w:rPr>
+              <w:t>&lt;/property&gt;</w:t>
+            </w:r>
+          </w:p>
+          <w:p>
+            <w:pPr>
+              <w:rPr>
+                <w:color w:val="000000"/>
+              </w:rPr>
+            </w:pPr>
+            <w:r>
+              <w:rPr>
+                <w:rStyle w:val="HTMLCode"/>
+                <w:rFonts w:eastAsiaTheme="minorHAnsi"/>
+                <w:color w:val="000000"/>
+              </w:rPr>
+              <w:t>    &lt;property name="username"&gt;        &lt;value&gt;</w:t>
+            </w:r>
+            <w:proofErr w:type="spellStart"/>
+            <w:r>
+              <w:rPr>
+                <w:rStyle w:val="HTMLCode"/>
+                <w:rFonts w:eastAsiaTheme="minorHAnsi"/>
+                <w:color w:val="000000"/>
+              </w:rPr>
+              <w:t>sa</w:t>
+            </w:r>
+            <w:proofErr w:type="spellEnd"/>
+            <w:r>
+              <w:rPr>
+                <w:rStyle w:val="HTMLCode"/>
+                <w:rFonts w:eastAsiaTheme="minorHAnsi"/>
+                <w:color w:val="000000"/>
+              </w:rPr>
+              <w:t>&lt;/value&gt;</w:t>
+            </w:r>
+          </w:p>
+          <w:p>
+            <w:pPr>
+              <w:rPr>
+                <w:color w:val="000000"/>
+              </w:rPr>
+            </w:pPr>
+            <w:r>
+              <w:rPr>
+                <w:rStyle w:val="HTMLCode"/>
+                <w:rFonts w:eastAsiaTheme="minorHAnsi"/>
+                <w:color w:val="000000"/>
+              </w:rPr>
+              <w:lastRenderedPageBreak/>
+              <w:t>    &lt;/property&gt;</w:t>
+            </w:r>
+          </w:p>
+          <w:p>
+            <w:pPr>
+              <w:rPr>
+                <w:color w:val="000000"/>
+              </w:rPr>
+            </w:pPr>
+            <w:r>
+              <w:rPr>
+                <w:rStyle w:val="HTMLCode"/>
+                <w:rFonts w:eastAsiaTheme="minorHAnsi"/>
+                <w:color w:val="000000"/>
+              </w:rPr>
+              <w:t>    &lt;property name="password"&gt;</w:t>
+            </w:r>
+          </w:p>
+          <w:p>
+            <w:pPr>
+              <w:rPr>
+                <w:color w:val="000000"/>
+              </w:rPr>
+            </w:pPr>
+            <w:r>
+              <w:rPr>
+                <w:rStyle w:val="HTMLCode"/>
+                <w:rFonts w:eastAsiaTheme="minorHAnsi"/>
+                <w:color w:val="000000"/>
+              </w:rPr>
+              <w:t>        &lt;value&gt;&lt;/value&gt;</w:t>
+            </w:r>
+          </w:p>
+          <w:p>
+            <w:pPr>
+              <w:rPr>
+                <w:color w:val="000000"/>
+              </w:rPr>
+            </w:pPr>
+            <w:r>
+              <w:rPr>
+                <w:rStyle w:val="HTMLCode"/>
+                <w:rFonts w:eastAsiaTheme="minorHAnsi"/>
+                <w:color w:val="000000"/>
+              </w:rPr>
+              <w:t>    &lt;/property&gt;</w:t>
+            </w:r>
+          </w:p>
+          <w:p>
+            <w:pPr>
+              <w:rPr>
+                <w:color w:val="000000"/>
+              </w:rPr>
+            </w:pPr>
+            <w:r>
+              <w:rPr>
+                <w:rStyle w:val="HTMLCode"/>
+                <w:rFonts w:eastAsiaTheme="minorHAnsi"/>
+                <w:color w:val="000000"/>
+              </w:rPr>
+              <w:t>    &lt;property name="</w:t>
+            </w:r>
+            <w:proofErr w:type="spellStart"/>
+            <w:r>
+              <w:rPr>
+                <w:rStyle w:val="HTMLCode"/>
+                <w:rFonts w:eastAsiaTheme="minorHAnsi"/>
+                <w:color w:val="000000"/>
+              </w:rPr>
+              <w:t>poolPreparedStatements</w:t>
+            </w:r>
+            <w:proofErr w:type="spellEnd"/>
+            <w:r>
+              <w:rPr>
+                <w:rStyle w:val="HTMLCode"/>
+                <w:rFonts w:eastAsiaTheme="minorHAnsi"/>
+                <w:color w:val="000000"/>
+              </w:rPr>
+              <w:t>"&gt;</w:t>
+            </w:r>
+          </w:p>
+          <w:p>
+            <w:pPr>
+              <w:rPr>
+                <w:color w:val="000000"/>
+              </w:rPr>
+            </w:pPr>
+            <w:r>
+              <w:rPr>
+                <w:rStyle w:val="HTMLCode"/>
+                <w:rFonts w:eastAsiaTheme="minorHAnsi"/>
+                <w:color w:val="000000"/>
+              </w:rPr>
+              <w:t>        &lt;value&gt;true&lt;/value&gt;</w:t>
+            </w:r>
+          </w:p>
+          <w:p>
+            <w:pPr>
+              <w:rPr>
+                <w:color w:val="000000"/>
+              </w:rPr>
+            </w:pPr>
+            <w:r>
+              <w:rPr>
+                <w:rStyle w:val="HTMLCode"/>
+                <w:rFonts w:eastAsiaTheme="minorHAnsi"/>
+                <w:color w:val="000000"/>
+              </w:rPr>
+              <w:t>    &lt;/property&gt;</w:t>
+            </w:r>
+          </w:p>
+          <w:p>
+            <w:pPr>
+              <w:rPr>
+                <w:color w:val="000000"/>
+                <w:sz w:val="24"/>
+                <w:szCs w:val="24"/>
+              </w:rPr>
+            </w:pPr>
+            <w:r>
+              <w:rPr>
+                <w:rStyle w:val="HTMLCode"/>
+                <w:rFonts w:eastAsiaTheme="minorHAnsi"/>
+                <w:color w:val="000000"/>
+              </w:rPr>
+              <w:t>&lt;/bean&gt;</w:t>
+            </w:r>
+          </w:p>
+        </w:tc>
+      </w:tr>
+      <w:tr>
+        <w:trPr>
+          <w:tblCellSpacing w:w="0" w:type="dxa"/>
+        </w:trPr>
+        <w:tc>
+          <w:tcPr>
+            <w:tcW w:w="21600" w:type="dxa"/>
+            <w:vAlign w:val="center"/>
+          </w:tcPr>
+          <w:p>
+            <w:pPr>
+              <w:rPr>
+                <w:rStyle w:val="HTMLCode"/>
+                <w:rFonts w:eastAsiaTheme="minorHAnsi"/>
+                <w:color w:val="000000"/>
+              </w:rPr>
+            </w:pPr>
+            <w:bookmarkStart w:id="0" w:name="_GoBack"/>
+            <w:bookmarkEnd w:id="0"/>
+          </w:p>
+        </w:tc>
+      </w:tr>
+      <w:tr>
+        <w:trPr>
+          <w:tblCellSpacing w:w="0" w:type="dxa"/>
+        </w:trPr>
+        <w:tc>
+          <w:tcPr>
+            <w:tcW w:w="21600" w:type="dxa"/>
+            <w:vAlign w:val="center"/>
+          </w:tcPr>
+          <w:p>
+            <w:pPr>
+              <w:rPr>
+                <w:rStyle w:val="HTMLCode"/>
+                <w:rFonts w:eastAsiaTheme="minorHAnsi"/>
+                <w:color w:val="000000"/>
+              </w:rPr>
+            </w:pPr>
+          </w:p>
+        </w:tc>
+      </w:tr>
+    </w:tbl>
+    <w:p>
+      <w:pPr>
+        <w:pStyle w:val="NormalWeb"/>
+        <w:shd w:val="clear" w:color="auto" w:fill="FFFFFF"/>
+        <w:spacing w:before="150" w:beforeAutospacing="0" w:after="0" w:afterAutospacing="0"/>
+        <w:rPr>
+          <w:rFonts w:ascii="Verdana" w:hAnsi="Verdana"/>
+          <w:color w:val="000000"/>
+          <w:sz w:val="21"/>
+          <w:szCs w:val="21"/>
+        </w:rPr>
+      </w:pPr>
+      <w:r>
+        <w:rPr>
+          <w:rFonts w:ascii="Verdana" w:hAnsi="Verdana"/>
+          <w:color w:val="000000"/>
+          <w:sz w:val="21"/>
+          <w:szCs w:val="21"/>
+        </w:rPr>
+        <w:t xml:space="preserve">2. Set the </w:t>
+      </w:r>
+      <w:proofErr w:type="spellStart"/>
+      <w:r>
+        <w:rPr>
+          <w:rFonts w:ascii="Verdana" w:hAnsi="Verdana"/>
+          <w:color w:val="000000"/>
+          <w:sz w:val="21"/>
+          <w:szCs w:val="21"/>
+        </w:rPr>
+        <w:t>datasource</w:t>
+      </w:r>
+      <w:proofErr w:type="spellEnd"/>
+      <w:r>
+        <w:rPr>
+          <w:rFonts w:ascii="Verdana" w:hAnsi="Verdana"/>
+          <w:color w:val="000000"/>
+          <w:sz w:val="21"/>
+          <w:szCs w:val="21"/>
+        </w:rPr>
+        <w:t xml:space="preserve"> reference to use the new </w:t>
+      </w:r>
+      <w:proofErr w:type="spellStart"/>
+      <w:r>
+        <w:rPr>
+          <w:rFonts w:ascii="Verdana" w:hAnsi="Verdana"/>
+          <w:color w:val="000000"/>
+          <w:sz w:val="21"/>
+          <w:szCs w:val="21"/>
+        </w:rPr>
+        <w:t>jdbc</w:t>
+      </w:r>
+      <w:proofErr w:type="spellEnd"/>
+      <w:r>
+        <w:rPr>
+          <w:rFonts w:ascii="Verdana" w:hAnsi="Verdana"/>
+          <w:color w:val="000000"/>
+          <w:sz w:val="21"/>
+          <w:szCs w:val="21"/>
+        </w:rPr>
+        <w:t xml:space="preserve"> configuration </w:t>
+      </w:r>
+      <w:proofErr w:type="spellStart"/>
+      <w:r>
+        <w:rPr>
+          <w:rFonts w:ascii="Verdana" w:hAnsi="Verdana"/>
+          <w:color w:val="000000"/>
+          <w:sz w:val="21"/>
+          <w:szCs w:val="21"/>
+        </w:rPr>
+        <w:t>e.g</w:t>
+      </w:r>
+      <w:proofErr w:type="spellEnd"/>
+      <w:r>
+        <w:rPr>
+          <w:rFonts w:ascii="Verdana" w:hAnsi="Verdana"/>
+          <w:color w:val="000000"/>
+          <w:sz w:val="21"/>
+          <w:szCs w:val="21"/>
+        </w:rPr>
+        <w:t xml:space="preserve"> </w:t>
+      </w:r>
+      <w:r>
+        <w:rPr>
+          <w:rFonts w:ascii="Verdana" w:hAnsi="Verdana"/>
+          <w:color w:val="000000"/>
+          <w:sz w:val="21"/>
+          <w:szCs w:val="21"/>
+        </w:rPr>
+        <w:br/>
+      </w:r>
+      <w:r>
+        <w:rPr>
+          <w:rFonts w:ascii="Verdana" w:hAnsi="Verdana"/>
+          <w:color w:val="000000"/>
+          <w:sz w:val="21"/>
+          <w:szCs w:val="21"/>
+        </w:rPr>
+        <w:t>&lt;</w:t>
+      </w:r>
+      <w:proofErr w:type="spellStart"/>
+      <w:r>
+        <w:rPr>
+          <w:rFonts w:ascii="Verdana" w:hAnsi="Verdana"/>
+          <w:color w:val="000000"/>
+          <w:sz w:val="21"/>
+          <w:szCs w:val="21"/>
+        </w:rPr>
+        <w:t>jdbcPersistence</w:t>
+      </w:r>
+      <w:proofErr w:type="spellEnd"/>
+      <w:r>
+        <w:rPr>
+          <w:rFonts w:ascii="Verdana" w:hAnsi="Verdana"/>
+          <w:color w:val="000000"/>
+          <w:sz w:val="21"/>
+          <w:szCs w:val="21"/>
+        </w:rPr>
+        <w:t xml:space="preserve"> </w:t>
+      </w:r>
+      <w:proofErr w:type="spellStart"/>
+      <w:r>
+        <w:rPr>
+          <w:rFonts w:ascii="Verdana" w:hAnsi="Verdana"/>
+          <w:color w:val="000000"/>
+          <w:sz w:val="21"/>
+          <w:szCs w:val="21"/>
+        </w:rPr>
+        <w:t>dataSourceRef</w:t>
+      </w:r>
+      <w:proofErr w:type="spellEnd"/>
+      <w:r>
+        <w:rPr>
+          <w:rFonts w:ascii="Verdana" w:hAnsi="Verdana"/>
+          <w:color w:val="000000"/>
+          <w:sz w:val="21"/>
+          <w:szCs w:val="21"/>
+        </w:rPr>
+        <w:t>="</w:t>
+      </w:r>
+      <w:proofErr w:type="spellStart"/>
+      <w:r>
+        <w:rPr>
+          <w:rFonts w:ascii="Verdana" w:hAnsi="Verdana"/>
+          <w:color w:val="000000"/>
+          <w:sz w:val="21"/>
+          <w:szCs w:val="21"/>
+        </w:rPr>
+        <w:t>mssql</w:t>
+      </w:r>
+      <w:proofErr w:type="spellEnd"/>
+      <w:r>
+        <w:rPr>
+          <w:rFonts w:ascii="Verdana" w:hAnsi="Verdana"/>
+          <w:color w:val="000000"/>
+          <w:sz w:val="21"/>
+          <w:szCs w:val="21"/>
+        </w:rPr>
+        <w:t>-ds"/&gt;</w:t>
+      </w:r>
+      <w:r>
+        <w:rPr>
+          <w:rFonts w:ascii="Verdana" w:hAnsi="Verdana"/>
+          <w:color w:val="000000"/>
+          <w:sz w:val="21"/>
+          <w:szCs w:val="21"/>
+        </w:rPr>
+        <w:br/>
+      </w:r>
+    </w:p>
+    <w:p>
+      <w:pPr>
+        <w:pStyle w:val="NormalWeb"/>
+        <w:shd w:val="clear" w:color="auto" w:fill="FFFFFF"/>
+        <w:spacing w:before="150" w:beforeAutospacing="0" w:after="0" w:afterAutospacing="0"/>
+        <w:rPr>
+          <w:rFonts w:ascii="Verdana" w:hAnsi="Verdana"/>
+          <w:color w:val="000000"/>
+          <w:sz w:val="21"/>
+          <w:szCs w:val="21"/>
+        </w:rPr>
+      </w:pPr>
+      <w:r>
+        <w:rPr>
+          <w:rFonts w:ascii="Verdana" w:hAnsi="Verdana"/>
+          <w:color w:val="000000"/>
+          <w:sz w:val="21"/>
+          <w:szCs w:val="21"/>
+        </w:rPr>
+        <w:t xml:space="preserve">3. Place the </w:t>
+      </w:r>
+      <w:proofErr w:type="spellStart"/>
+      <w:r>
+        <w:rPr>
+          <w:rFonts w:ascii="Verdana" w:hAnsi="Verdana"/>
+          <w:color w:val="000000"/>
+          <w:sz w:val="21"/>
+          <w:szCs w:val="21"/>
+        </w:rPr>
+        <w:t>jdbc</w:t>
+      </w:r>
+      <w:proofErr w:type="spellEnd"/>
+      <w:r>
+        <w:rPr>
+          <w:rFonts w:ascii="Verdana" w:hAnsi="Verdana"/>
+          <w:color w:val="000000"/>
+          <w:sz w:val="21"/>
+          <w:szCs w:val="21"/>
+        </w:rPr>
+        <w:t xml:space="preserve"> driver in the directory "</w:t>
+      </w:r>
+      <w:proofErr w:type="spellStart"/>
+      <w:r>
+        <w:rPr>
+          <w:rFonts w:ascii="Verdana" w:hAnsi="Verdana"/>
+          <w:color w:val="000000"/>
+          <w:sz w:val="21"/>
+          <w:szCs w:val="21"/>
+        </w:rPr>
+        <w:t>activemq_home</w:t>
+      </w:r>
+      <w:proofErr w:type="spellEnd"/>
+      <w:r>
+        <w:rPr>
+          <w:rFonts w:ascii="Verdana" w:hAnsi="Verdana"/>
+          <w:color w:val="000000"/>
+          <w:sz w:val="21"/>
+          <w:szCs w:val="21"/>
+        </w:rPr>
+        <w:t>/lib/optional".</w:t>
+      </w:r>
+    </w:p>
+    <w:p>
+      <w:pPr>
+        <w:pStyle w:val="NormalWeb"/>
+        <w:shd w:val="clear" w:color="auto" w:fill="FFFFFF"/>
+        <w:spacing w:before="150" w:beforeAutospacing="0" w:after="0" w:afterAutospacing="0"/>
+        <w:rPr>
+          <w:rFonts w:ascii="Verdana" w:hAnsi="Verdana"/>
+          <w:color w:val="000000"/>
+          <w:sz w:val="21"/>
+          <w:szCs w:val="21"/>
+        </w:rPr>
+      </w:pPr>
     </w:p>
     <w:sectPr>
       <w:pgSz w:w="12240" w:h="15840"/>
@@ -2981,11 +4457,103 @@
       </w:rPr>
     </w:lvl>
   </w:abstractNum>
+  <w:abstractNum w:abstractNumId="2">
+    <w:nsid w:val="75A91384"/>
+    <w:multiLevelType w:val="hybridMultilevel"/>
+    <w:tmpl w:val="B8F2D2E8"/>
+    <w:lvl w:ilvl="0" w:tplc="04090011">
+      <w:start w:val="1"/>
+      <w:numFmt w:val="decimal"/>
+      <w:lvlText w:val="%1)"/>
+      <w:lvlJc w:val="left"/>
+      <w:pPr>
+        <w:ind w:left="720" w:hanging="360"/>
+      </w:pPr>
+      <w:rPr>
+        <w:rFonts w:hint="default"/>
+      </w:rPr>
+    </w:lvl>
+    <w:lvl w:ilvl="1" w:tplc="04090019" w:tentative="1">
+      <w:start w:val="1"/>
+      <w:numFmt w:val="lowerLetter"/>
+      <w:lvlText w:val="%2."/>
+      <w:lvlJc w:val="left"/>
+      <w:pPr>
+        <w:ind w:left="1440" w:hanging="360"/>
+      </w:pPr>
+    </w:lvl>
+    <w:lvl w:ilvl="2" w:tplc="0409001B" w:tentative="1">
+      <w:start w:val="1"/>
+      <w:numFmt w:val="lowerRoman"/>
+      <w:lvlText w:val="%3."/>
+      <w:lvlJc w:val="right"/>
+      <w:pPr>
+        <w:ind w:left="2160" w:hanging="180"/>
+      </w:pPr>
+    </w:lvl>
+    <w:lvl w:ilvl="3" w:tplc="0409000F" w:tentative="1">
+      <w:start w:val="1"/>
+      <w:numFmt w:val="decimal"/>
+      <w:lvlText w:val="%4."/>
+      <w:lvlJc w:val="left"/>
+      <w:pPr>
+        <w:ind w:left="2880" w:hanging="360"/>
+      </w:pPr>
+    </w:lvl>
+    <w:lvl w:ilvl="4" w:tplc="04090019" w:tentative="1">
+      <w:start w:val="1"/>
+      <w:numFmt w:val="lowerLetter"/>
+      <w:lvlText w:val="%5."/>
+      <w:lvlJc w:val="left"/>
+      <w:pPr>
+        <w:ind w:left="3600" w:hanging="360"/>
+      </w:pPr>
+    </w:lvl>
+    <w:lvl w:ilvl="5" w:tplc="0409001B" w:tentative="1">
+      <w:start w:val="1"/>
+      <w:numFmt w:val="lowerRoman"/>
+      <w:lvlText w:val="%6."/>
+      <w:lvlJc w:val="right"/>
+      <w:pPr>
+        <w:ind w:left="4320" w:hanging="180"/>
+      </w:pPr>
+    </w:lvl>
+    <w:lvl w:ilvl="6" w:tplc="0409000F" w:tentative="1">
+      <w:start w:val="1"/>
+      <w:numFmt w:val="decimal"/>
+      <w:lvlText w:val="%7."/>
+      <w:lvlJc w:val="left"/>
+      <w:pPr>
+        <w:ind w:left="5040" w:hanging="360"/>
+      </w:pPr>
+    </w:lvl>
+    <w:lvl w:ilvl="7" w:tplc="04090019" w:tentative="1">
+      <w:start w:val="1"/>
+      <w:numFmt w:val="lowerLetter"/>
+      <w:lvlText w:val="%8."/>
+      <w:lvlJc w:val="left"/>
+      <w:pPr>
+        <w:ind w:left="5760" w:hanging="360"/>
+      </w:pPr>
+    </w:lvl>
+    <w:lvl w:ilvl="8" w:tplc="0409001B" w:tentative="1">
+      <w:start w:val="1"/>
+      <w:numFmt w:val="lowerRoman"/>
+      <w:lvlText w:val="%9."/>
+      <w:lvlJc w:val="right"/>
+      <w:pPr>
+        <w:ind w:left="6480" w:hanging="180"/>
+      </w:pPr>
+    </w:lvl>
+  </w:abstractNum>
   <w:num w:numId="1">
     <w:abstractNumId w:val="0"/>
   </w:num>
   <w:num w:numId="2">
     <w:abstractNumId w:val="1"/>
+  </w:num>
+  <w:num w:numId="3">
+    <w:abstractNumId w:val="2"/>
   </w:num>
 </w:numbering>
 </file>

</xml_diff>